<commit_message>
Update assignment doc with answers and GitHub link
</commit_message>
<xml_diff>
--- a/Assignment 2.docx
+++ b/Assignment 2.docx
@@ -510,6 +510,14 @@
                 <w:szCs w:val="28"/>
               </w:rPr>
             </w:pPr>
+            <w:r>
+              <w:rPr>
+                <w:rFonts w:asciiTheme="majorBidi" w:hAnsiTheme="majorBidi" w:cstheme="majorBidi"/>
+                <w:sz w:val="24"/>
+                <w:szCs w:val="28"/>
+              </w:rPr>
+              <w:t>https://github.com/kogun86/CIV-Assignment-2</w:t>
+            </w:r>
           </w:p>
         </w:tc>
       </w:tr>
@@ -972,153 +980,342 @@
     </w:p>
     <w:p>
       <w:pPr>
-        <w:jc w:val="both"/>
-        <w:rPr>
-          <w:rFonts w:asciiTheme="majorBidi" w:hAnsiTheme="majorBidi" w:cstheme="majorBidi"/>
-          <w:sz w:val="28"/>
-          <w:szCs w:val="28"/>
-        </w:rPr>
-      </w:pPr>
-    </w:p>
-    <w:p>
-      <w:pPr>
-        <w:jc w:val="both"/>
-        <w:rPr>
-          <w:rFonts w:asciiTheme="majorBidi" w:hAnsiTheme="majorBidi" w:cstheme="majorBidi"/>
-          <w:sz w:val="28"/>
-          <w:szCs w:val="28"/>
-        </w:rPr>
-      </w:pPr>
-    </w:p>
-    <w:p>
-      <w:pPr>
-        <w:jc w:val="both"/>
-        <w:rPr>
-          <w:rFonts w:asciiTheme="majorBidi" w:hAnsiTheme="majorBidi" w:cstheme="majorBidi"/>
-          <w:sz w:val="28"/>
-          <w:szCs w:val="28"/>
-        </w:rPr>
-      </w:pPr>
-    </w:p>
-    <w:p>
-      <w:pPr>
-        <w:jc w:val="both"/>
-        <w:rPr>
-          <w:rFonts w:asciiTheme="majorBidi" w:hAnsiTheme="majorBidi" w:cstheme="majorBidi"/>
-          <w:sz w:val="28"/>
-          <w:szCs w:val="28"/>
-        </w:rPr>
-      </w:pPr>
-    </w:p>
-    <w:p>
-      <w:pPr>
-        <w:jc w:val="both"/>
-        <w:rPr>
-          <w:rFonts w:asciiTheme="majorBidi" w:hAnsiTheme="majorBidi" w:cstheme="majorBidi"/>
-          <w:sz w:val="28"/>
-          <w:szCs w:val="28"/>
-        </w:rPr>
-      </w:pPr>
-    </w:p>
-    <w:p>
-      <w:pPr>
-        <w:jc w:val="both"/>
-        <w:rPr>
-          <w:rFonts w:asciiTheme="majorBidi" w:hAnsiTheme="majorBidi" w:cstheme="majorBidi"/>
-          <w:sz w:val="28"/>
-          <w:szCs w:val="28"/>
-        </w:rPr>
-      </w:pPr>
-    </w:p>
-    <w:p>
-      <w:pPr>
-        <w:jc w:val="both"/>
-        <w:rPr>
-          <w:rFonts w:asciiTheme="majorBidi" w:hAnsiTheme="majorBidi" w:cstheme="majorBidi"/>
-          <w:sz w:val="28"/>
-          <w:szCs w:val="28"/>
-        </w:rPr>
-      </w:pPr>
-    </w:p>
-    <w:p>
-      <w:pPr>
-        <w:jc w:val="both"/>
-        <w:rPr>
-          <w:rFonts w:asciiTheme="majorBidi" w:hAnsiTheme="majorBidi" w:cstheme="majorBidi"/>
-          <w:sz w:val="28"/>
-          <w:szCs w:val="28"/>
-        </w:rPr>
-      </w:pPr>
-    </w:p>
-    <w:p>
-      <w:pPr>
-        <w:jc w:val="both"/>
-        <w:rPr>
-          <w:rFonts w:asciiTheme="majorBidi" w:hAnsiTheme="majorBidi" w:cstheme="majorBidi"/>
-          <w:sz w:val="28"/>
-          <w:szCs w:val="28"/>
-        </w:rPr>
-      </w:pPr>
-    </w:p>
-    <w:p>
-      <w:pPr>
-        <w:jc w:val="both"/>
-        <w:rPr>
-          <w:rFonts w:asciiTheme="majorBidi" w:hAnsiTheme="majorBidi" w:cstheme="majorBidi"/>
-          <w:sz w:val="28"/>
-          <w:szCs w:val="28"/>
-        </w:rPr>
-      </w:pPr>
-    </w:p>
-    <w:p>
-      <w:pPr>
-        <w:jc w:val="both"/>
-        <w:rPr>
-          <w:rFonts w:asciiTheme="majorBidi" w:hAnsiTheme="majorBidi" w:cstheme="majorBidi"/>
-          <w:sz w:val="28"/>
-          <w:szCs w:val="28"/>
-        </w:rPr>
-      </w:pPr>
-    </w:p>
-    <w:p>
-      <w:pPr>
-        <w:jc w:val="both"/>
-        <w:rPr>
-          <w:rFonts w:asciiTheme="majorBidi" w:hAnsiTheme="majorBidi" w:cstheme="majorBidi"/>
-          <w:sz w:val="28"/>
-          <w:szCs w:val="28"/>
-        </w:rPr>
-      </w:pPr>
-    </w:p>
-    <w:p>
-      <w:pPr>
-        <w:jc w:val="both"/>
-        <w:rPr>
-          <w:rFonts w:asciiTheme="majorBidi" w:hAnsiTheme="majorBidi" w:cstheme="majorBidi"/>
-          <w:sz w:val="28"/>
-          <w:szCs w:val="28"/>
-        </w:rPr>
-      </w:pPr>
-    </w:p>
-    <w:p>
-      <w:pPr>
-        <w:jc w:val="both"/>
-        <w:rPr>
-          <w:rFonts w:asciiTheme="majorBidi" w:hAnsiTheme="majorBidi" w:cstheme="majorBidi"/>
-          <w:sz w:val="28"/>
-          <w:szCs w:val="28"/>
-        </w:rPr>
-      </w:pPr>
-    </w:p>
-    <w:p>
-      <w:pPr>
-        <w:jc w:val="both"/>
-        <w:rPr>
-          <w:rFonts w:asciiTheme="majorBidi" w:hAnsiTheme="majorBidi" w:cstheme="majorBidi"/>
-          <w:sz w:val="28"/>
-          <w:szCs w:val="28"/>
-        </w:rPr>
-      </w:pPr>
+        <w:pStyle w:val="ListParagraph"/>
+        <w:numPr>
+          <w:ilvl w:val="0"/>
+          <w:numId w:val="3"/>
+        </w:numPr>
+        <w:jc w:val="both"/>
+        <w:rPr>
+          <w:rFonts w:asciiTheme="majorBidi" w:hAnsiTheme="majorBidi" w:cstheme="majorBidi"/>
+          <w:sz w:val="28"/>
+          <w:szCs w:val="28"/>
+        </w:rPr>
+      </w:pPr>
+      <w:r>
+        <w:rPr>
+          <w:rFonts w:asciiTheme="majorBidi" w:hAnsiTheme="majorBidi" w:cstheme="majorBidi"/>
+          <w:sz w:val="28"/>
+          <w:szCs w:val="28"/>
+        </w:rPr>
+        <w:t>Mean Absolute Error</w:t>
+      </w:r>
+    </w:p>
+    <w:p>
+      <w:pPr>
+        <w:pStyle w:val="ListParagraph"/>
+        <w:numPr>
+          <w:ilvl w:val="1"/>
+          <w:numId w:val="3"/>
+        </w:numPr>
+        <w:jc w:val="both"/>
+        <w:rPr>
+          <w:rFonts w:asciiTheme="majorBidi" w:hAnsiTheme="majorBidi" w:cstheme="majorBidi"/>
+          <w:sz w:val="28"/>
+          <w:szCs w:val="28"/>
+        </w:rPr>
+      </w:pPr>
+      <w:r>
+        <w:rPr>
+          <w:rFonts w:asciiTheme="majorBidi" w:hAnsiTheme="majorBidi" w:cstheme="majorBidi"/>
+          <w:sz w:val="28"/>
+          <w:szCs w:val="28"/>
+        </w:rPr>
+        <w:t>Measures average absolute difference between predicted and actual values.</w:t>
+      </w:r>
+    </w:p>
+    <w:p>
+      <w:pPr>
+        <w:pStyle w:val="ListParagraph"/>
+        <w:numPr>
+          <w:ilvl w:val="1"/>
+          <w:numId w:val="3"/>
+        </w:numPr>
+        <w:jc w:val="both"/>
+        <w:rPr>
+          <w:rFonts w:asciiTheme="majorBidi" w:hAnsiTheme="majorBidi" w:cstheme="majorBidi"/>
+          <w:sz w:val="28"/>
+          <w:szCs w:val="28"/>
+        </w:rPr>
+      </w:pPr>
+      <w:r>
+        <w:rPr>
+          <w:rFonts w:asciiTheme="majorBidi" w:hAnsiTheme="majorBidi" w:cstheme="majorBidi"/>
+          <w:sz w:val="28"/>
+          <w:szCs w:val="28"/>
+        </w:rPr>
+        <w:t>E</w:t>
+      </w:r>
+      <w:r>
+        <w:rPr>
+          <w:rFonts w:asciiTheme="majorBidi" w:hAnsiTheme="majorBidi" w:cstheme="majorBidi"/>
+          <w:sz w:val="28"/>
+          <w:szCs w:val="28"/>
+        </w:rPr>
+        <w:t>asy to interpret</w:t>
+      </w:r>
+    </w:p>
+    <w:p>
+      <w:pPr>
+        <w:pStyle w:val="ListParagraph"/>
+        <w:numPr>
+          <w:ilvl w:val="0"/>
+          <w:numId w:val="3"/>
+        </w:numPr>
+        <w:jc w:val="both"/>
+        <w:rPr>
+          <w:rFonts w:asciiTheme="majorBidi" w:hAnsiTheme="majorBidi" w:cstheme="majorBidi"/>
+          <w:sz w:val="28"/>
+          <w:szCs w:val="28"/>
+        </w:rPr>
+      </w:pPr>
+      <w:r>
+        <w:rPr>
+          <w:rFonts w:asciiTheme="majorBidi" w:hAnsiTheme="majorBidi" w:cstheme="majorBidi"/>
+          <w:sz w:val="28"/>
+          <w:szCs w:val="28"/>
+        </w:rPr>
+        <w:t>Mean Squared Error</w:t>
+      </w:r>
+    </w:p>
+    <w:p>
+      <w:pPr>
+        <w:pStyle w:val="ListParagraph"/>
+        <w:numPr>
+          <w:ilvl w:val="1"/>
+          <w:numId w:val="3"/>
+        </w:numPr>
+        <w:jc w:val="both"/>
+        <w:rPr>
+          <w:rFonts w:asciiTheme="majorBidi" w:hAnsiTheme="majorBidi" w:cstheme="majorBidi"/>
+          <w:sz w:val="28"/>
+          <w:szCs w:val="28"/>
+        </w:rPr>
+      </w:pPr>
+      <w:r>
+        <w:rPr>
+          <w:rFonts w:asciiTheme="majorBidi" w:hAnsiTheme="majorBidi" w:cstheme="majorBidi"/>
+          <w:sz w:val="28"/>
+          <w:szCs w:val="28"/>
+        </w:rPr>
+        <w:t>Penalizes larger errors more heavily due to squaring.</w:t>
+      </w:r>
+    </w:p>
+    <w:p>
+      <w:pPr>
+        <w:pStyle w:val="ListParagraph"/>
+        <w:numPr>
+          <w:ilvl w:val="1"/>
+          <w:numId w:val="3"/>
+        </w:numPr>
+        <w:jc w:val="both"/>
+        <w:rPr>
+          <w:rFonts w:asciiTheme="majorBidi" w:hAnsiTheme="majorBidi" w:cstheme="majorBidi"/>
+          <w:sz w:val="28"/>
+          <w:szCs w:val="28"/>
+        </w:rPr>
+      </w:pPr>
+      <w:r>
+        <w:rPr>
+          <w:rFonts w:asciiTheme="majorBidi" w:hAnsiTheme="majorBidi" w:cstheme="majorBidi"/>
+          <w:sz w:val="28"/>
+          <w:szCs w:val="28"/>
+        </w:rPr>
+        <w:t>Useful when large errors are worse than small ones.</w:t>
+      </w:r>
+    </w:p>
+    <w:p>
+      <w:pPr>
+        <w:pStyle w:val="ListParagraph"/>
+        <w:numPr>
+          <w:ilvl w:val="0"/>
+          <w:numId w:val="3"/>
+        </w:numPr>
+        <w:jc w:val="both"/>
+        <w:rPr>
+          <w:rFonts w:asciiTheme="majorBidi" w:hAnsiTheme="majorBidi" w:cstheme="majorBidi"/>
+          <w:sz w:val="28"/>
+          <w:szCs w:val="28"/>
+        </w:rPr>
+      </w:pPr>
+      <w:r>
+        <w:rPr>
+          <w:rFonts w:asciiTheme="majorBidi" w:hAnsiTheme="majorBidi" w:cstheme="majorBidi"/>
+          <w:sz w:val="28"/>
+          <w:szCs w:val="28"/>
+        </w:rPr>
+        <w:t>Root Mean Squared Error</w:t>
+      </w:r>
+    </w:p>
+    <w:p>
+      <w:pPr>
+        <w:pStyle w:val="ListParagraph"/>
+        <w:numPr>
+          <w:ilvl w:val="1"/>
+          <w:numId w:val="3"/>
+        </w:numPr>
+        <w:jc w:val="both"/>
+        <w:rPr>
+          <w:rFonts w:asciiTheme="majorBidi" w:hAnsiTheme="majorBidi" w:cstheme="majorBidi"/>
+          <w:sz w:val="28"/>
+          <w:szCs w:val="28"/>
+        </w:rPr>
+      </w:pPr>
+      <w:r>
+        <w:rPr>
+          <w:rFonts w:asciiTheme="majorBidi" w:hAnsiTheme="majorBidi" w:cstheme="majorBidi"/>
+          <w:sz w:val="28"/>
+          <w:szCs w:val="28"/>
+        </w:rPr>
+        <w:t>Square root of MSE. Has the same units as the target.</w:t>
+      </w:r>
+    </w:p>
+    <w:p>
+      <w:pPr>
+        <w:pStyle w:val="ListParagraph"/>
+        <w:numPr>
+          <w:ilvl w:val="1"/>
+          <w:numId w:val="3"/>
+        </w:numPr>
+        <w:jc w:val="both"/>
+        <w:rPr>
+          <w:rFonts w:asciiTheme="majorBidi" w:hAnsiTheme="majorBidi" w:cstheme="majorBidi"/>
+          <w:sz w:val="28"/>
+          <w:szCs w:val="28"/>
+        </w:rPr>
+      </w:pPr>
+      <w:r>
+        <w:rPr>
+          <w:rFonts w:asciiTheme="majorBidi" w:hAnsiTheme="majorBidi" w:cstheme="majorBidi"/>
+          <w:sz w:val="28"/>
+          <w:szCs w:val="28"/>
+        </w:rPr>
+        <w:t>More interpretable than MSE</w:t>
+      </w:r>
+    </w:p>
+    <w:p>
+      <w:pPr>
+        <w:pStyle w:val="ListParagraph"/>
+        <w:numPr>
+          <w:ilvl w:val="0"/>
+          <w:numId w:val="3"/>
+        </w:numPr>
+        <w:jc w:val="both"/>
+        <w:rPr>
+          <w:rFonts w:asciiTheme="majorBidi" w:hAnsiTheme="majorBidi" w:cstheme="majorBidi"/>
+          <w:sz w:val="28"/>
+          <w:szCs w:val="28"/>
+        </w:rPr>
+      </w:pPr>
+      <w:r>
+        <w:rPr>
+          <w:rFonts w:asciiTheme="majorBidi" w:hAnsiTheme="majorBidi" w:cstheme="majorBidi"/>
+          <w:sz w:val="28"/>
+          <w:szCs w:val="28"/>
+        </w:rPr>
+        <w:t>Mean Absolute Percentage Error</w:t>
+      </w:r>
+    </w:p>
+    <w:p>
+      <w:pPr>
+        <w:pStyle w:val="ListParagraph"/>
+        <w:numPr>
+          <w:ilvl w:val="1"/>
+          <w:numId w:val="3"/>
+        </w:numPr>
+        <w:jc w:val="both"/>
+        <w:rPr>
+          <w:rFonts w:asciiTheme="majorBidi" w:hAnsiTheme="majorBidi" w:cstheme="majorBidi"/>
+          <w:sz w:val="28"/>
+          <w:szCs w:val="28"/>
+        </w:rPr>
+      </w:pPr>
+      <w:r>
+        <w:rPr>
+          <w:rFonts w:asciiTheme="majorBidi" w:hAnsiTheme="majorBidi" w:cstheme="majorBidi"/>
+          <w:sz w:val="28"/>
+          <w:szCs w:val="28"/>
+        </w:rPr>
+        <w:t>E</w:t>
+      </w:r>
+      <w:r>
+        <w:rPr>
+          <w:rFonts w:asciiTheme="majorBidi" w:hAnsiTheme="majorBidi" w:cstheme="majorBidi"/>
+          <w:sz w:val="28"/>
+          <w:szCs w:val="28"/>
+        </w:rPr>
+        <w:t>rror as a percentage, making it scale-independent.</w:t>
+      </w:r>
+    </w:p>
+    <w:p>
+      <w:pPr>
+        <w:pStyle w:val="ListParagraph"/>
+        <w:numPr>
+          <w:ilvl w:val="1"/>
+          <w:numId w:val="3"/>
+        </w:numPr>
+        <w:jc w:val="both"/>
+        <w:rPr>
+          <w:rFonts w:asciiTheme="majorBidi" w:hAnsiTheme="majorBidi" w:cstheme="majorBidi"/>
+          <w:sz w:val="28"/>
+          <w:szCs w:val="28"/>
+        </w:rPr>
+      </w:pPr>
+      <w:r>
+        <w:rPr>
+          <w:rFonts w:asciiTheme="majorBidi" w:hAnsiTheme="majorBidi" w:cstheme="majorBidi"/>
+          <w:sz w:val="28"/>
+          <w:szCs w:val="28"/>
+        </w:rPr>
+        <w:t>Problematic when actual values are near zero</w:t>
+      </w:r>
+    </w:p>
+    <w:p>
+      <w:pPr>
+        <w:jc w:val="both"/>
+        <w:rPr>
+          <w:rFonts w:asciiTheme="majorBidi" w:hAnsiTheme="majorBidi" w:cstheme="majorBidi"/>
+          <w:sz w:val="28"/>
+          <w:szCs w:val="28"/>
+        </w:rPr>
+      </w:pPr>
+    </w:p>
+    <w:p>
+      <w:pPr>
+        <w:jc w:val="both"/>
+        <w:rPr>
+          <w:rFonts w:asciiTheme="majorBidi" w:hAnsiTheme="majorBidi" w:cstheme="majorBidi"/>
+          <w:sz w:val="28"/>
+          <w:szCs w:val="28"/>
+        </w:rPr>
+      </w:pPr>
+    </w:p>
+    <w:p>
+      <w:pPr>
+        <w:jc w:val="both"/>
+        <w:rPr>
+          <w:rFonts w:asciiTheme="majorBidi" w:hAnsiTheme="majorBidi" w:cstheme="majorBidi"/>
+          <w:sz w:val="28"/>
+          <w:szCs w:val="28"/>
+        </w:rPr>
+      </w:pPr>
+    </w:p>
+    <w:p>
+      <w:pPr>
+        <w:rPr>
+          <w:rFonts w:asciiTheme="majorBidi" w:hAnsiTheme="majorBidi" w:cstheme="majorBidi"/>
+          <w:sz w:val="28"/>
+          <w:szCs w:val="28"/>
+        </w:rPr>
+      </w:pPr>
+      <w:r>
+        <w:rPr>
+          <w:rFonts w:asciiTheme="majorBidi" w:hAnsiTheme="majorBidi" w:cstheme="majorBidi"/>
+          <w:sz w:val="28"/>
+          <w:szCs w:val="28"/>
+        </w:rPr>
+        <w:br w:type="page"/>
+      </w:r>
     </w:p>
     <w:p>
       <w:pPr>
@@ -1198,176 +1395,101 @@
           <w:szCs w:val="28"/>
         </w:rPr>
       </w:pPr>
-    </w:p>
-    <w:p>
-      <w:pPr>
-        <w:jc w:val="both"/>
-        <w:rPr>
-          <w:rFonts w:asciiTheme="majorBidi" w:hAnsiTheme="majorBidi" w:cstheme="majorBidi"/>
-          <w:sz w:val="28"/>
-          <w:szCs w:val="28"/>
-        </w:rPr>
-      </w:pPr>
-    </w:p>
-    <w:p>
-      <w:pPr>
-        <w:jc w:val="both"/>
-        <w:rPr>
-          <w:rFonts w:asciiTheme="majorBidi" w:hAnsiTheme="majorBidi" w:cstheme="majorBidi"/>
-          <w:sz w:val="28"/>
-          <w:szCs w:val="28"/>
-        </w:rPr>
-      </w:pPr>
-    </w:p>
-    <w:p>
-      <w:pPr>
-        <w:jc w:val="both"/>
-        <w:rPr>
-          <w:rFonts w:asciiTheme="majorBidi" w:hAnsiTheme="majorBidi" w:cstheme="majorBidi"/>
-          <w:sz w:val="28"/>
-          <w:szCs w:val="28"/>
-        </w:rPr>
-      </w:pPr>
-    </w:p>
-    <w:p>
-      <w:pPr>
-        <w:jc w:val="both"/>
-        <w:rPr>
-          <w:rFonts w:asciiTheme="majorBidi" w:hAnsiTheme="majorBidi" w:cstheme="majorBidi"/>
-          <w:sz w:val="28"/>
-          <w:szCs w:val="28"/>
-        </w:rPr>
-      </w:pPr>
-    </w:p>
-    <w:p>
-      <w:pPr>
-        <w:jc w:val="both"/>
-        <w:rPr>
-          <w:rFonts w:asciiTheme="majorBidi" w:hAnsiTheme="majorBidi" w:cstheme="majorBidi"/>
-          <w:sz w:val="28"/>
-          <w:szCs w:val="28"/>
-        </w:rPr>
-      </w:pPr>
-    </w:p>
-    <w:p>
-      <w:pPr>
-        <w:jc w:val="both"/>
-        <w:rPr>
-          <w:rFonts w:asciiTheme="majorBidi" w:hAnsiTheme="majorBidi" w:cstheme="majorBidi"/>
-          <w:sz w:val="28"/>
-          <w:szCs w:val="28"/>
-        </w:rPr>
-      </w:pPr>
-    </w:p>
-    <w:p>
-      <w:pPr>
-        <w:jc w:val="both"/>
-        <w:rPr>
-          <w:rFonts w:asciiTheme="majorBidi" w:hAnsiTheme="majorBidi" w:cstheme="majorBidi"/>
-          <w:sz w:val="28"/>
-          <w:szCs w:val="28"/>
-        </w:rPr>
-      </w:pPr>
-    </w:p>
-    <w:p>
-      <w:pPr>
-        <w:jc w:val="both"/>
-        <w:rPr>
-          <w:rFonts w:asciiTheme="majorBidi" w:hAnsiTheme="majorBidi" w:cstheme="majorBidi"/>
-          <w:sz w:val="28"/>
-          <w:szCs w:val="28"/>
-        </w:rPr>
-      </w:pPr>
-    </w:p>
-    <w:p>
-      <w:pPr>
-        <w:jc w:val="both"/>
-        <w:rPr>
-          <w:rFonts w:asciiTheme="majorBidi" w:hAnsiTheme="majorBidi" w:cstheme="majorBidi"/>
-          <w:sz w:val="28"/>
-          <w:szCs w:val="28"/>
-        </w:rPr>
-      </w:pPr>
-    </w:p>
-    <w:p>
-      <w:pPr>
-        <w:jc w:val="both"/>
-        <w:rPr>
-          <w:rFonts w:asciiTheme="majorBidi" w:hAnsiTheme="majorBidi" w:cstheme="majorBidi"/>
-          <w:sz w:val="28"/>
-          <w:szCs w:val="28"/>
-        </w:rPr>
-      </w:pPr>
-    </w:p>
-    <w:p>
-      <w:pPr>
-        <w:jc w:val="both"/>
-        <w:rPr>
-          <w:rFonts w:asciiTheme="majorBidi" w:hAnsiTheme="majorBidi" w:cstheme="majorBidi"/>
-          <w:sz w:val="28"/>
-          <w:szCs w:val="28"/>
-        </w:rPr>
-      </w:pPr>
-    </w:p>
-    <w:p>
-      <w:pPr>
-        <w:jc w:val="both"/>
-        <w:rPr>
-          <w:rFonts w:asciiTheme="majorBidi" w:hAnsiTheme="majorBidi" w:cstheme="majorBidi"/>
-          <w:sz w:val="28"/>
-          <w:szCs w:val="28"/>
-        </w:rPr>
-      </w:pPr>
-    </w:p>
-    <w:p>
-      <w:pPr>
-        <w:jc w:val="both"/>
-        <w:rPr>
-          <w:rFonts w:asciiTheme="majorBidi" w:hAnsiTheme="majorBidi" w:cstheme="majorBidi"/>
-          <w:sz w:val="28"/>
-          <w:szCs w:val="28"/>
-        </w:rPr>
-      </w:pPr>
-    </w:p>
-    <w:p>
-      <w:pPr>
-        <w:jc w:val="both"/>
-        <w:rPr>
-          <w:rFonts w:asciiTheme="majorBidi" w:hAnsiTheme="majorBidi" w:cstheme="majorBidi"/>
-          <w:sz w:val="28"/>
-          <w:szCs w:val="28"/>
-        </w:rPr>
-      </w:pPr>
-    </w:p>
-    <w:p>
-      <w:pPr>
-        <w:jc w:val="both"/>
-        <w:rPr>
-          <w:rFonts w:asciiTheme="majorBidi" w:hAnsiTheme="majorBidi" w:cstheme="majorBidi"/>
-          <w:sz w:val="28"/>
-          <w:szCs w:val="28"/>
-        </w:rPr>
-      </w:pPr>
-    </w:p>
-    <w:p>
-      <w:pPr>
-        <w:jc w:val="both"/>
-        <w:rPr>
-          <w:rFonts w:asciiTheme="majorBidi" w:hAnsiTheme="majorBidi" w:cstheme="majorBidi"/>
-          <w:sz w:val="28"/>
-          <w:szCs w:val="28"/>
-        </w:rPr>
-      </w:pPr>
-    </w:p>
-    <w:p>
-      <w:pPr>
-        <w:jc w:val="both"/>
-        <w:rPr>
-          <w:rFonts w:asciiTheme="majorBidi" w:hAnsiTheme="majorBidi" w:cstheme="majorBidi"/>
-          <w:sz w:val="28"/>
-          <w:szCs w:val="28"/>
-        </w:rPr>
-      </w:pPr>
+      <w:r>
+        <w:rPr>
+          <w:rFonts w:asciiTheme="majorBidi" w:hAnsiTheme="majorBidi" w:cstheme="majorBidi"/>
+          <w:sz w:val="28"/>
+          <w:szCs w:val="28"/>
+        </w:rPr>
+        <w:t>The model was able to recognize some images correctly, but the average accuracy score of 0.6 is too low to rely on the model's results, because with a random choice of 2 options, the average accuracy score would be 0.5.</w:t>
+      </w:r>
+    </w:p>
+    <w:p>
+      <w:pPr>
+        <w:jc w:val="both"/>
+        <w:rPr>
+          <w:rFonts w:asciiTheme="majorBidi" w:hAnsiTheme="majorBidi" w:cstheme="majorBidi"/>
+          <w:sz w:val="28"/>
+          <w:szCs w:val="28"/>
+        </w:rPr>
+      </w:pPr>
+    </w:p>
+    <w:p>
+      <w:pPr>
+        <w:jc w:val="both"/>
+        <w:rPr>
+          <w:rFonts w:asciiTheme="majorBidi" w:hAnsiTheme="majorBidi" w:cstheme="majorBidi"/>
+          <w:sz w:val="28"/>
+          <w:szCs w:val="28"/>
+        </w:rPr>
+      </w:pPr>
+    </w:p>
+    <w:p>
+      <w:pPr>
+        <w:jc w:val="both"/>
+        <w:rPr>
+          <w:rFonts w:asciiTheme="majorBidi" w:hAnsiTheme="majorBidi" w:cstheme="majorBidi"/>
+          <w:sz w:val="28"/>
+          <w:szCs w:val="28"/>
+        </w:rPr>
+      </w:pPr>
+    </w:p>
+    <w:p>
+      <w:pPr>
+        <w:jc w:val="both"/>
+        <w:rPr>
+          <w:rFonts w:asciiTheme="majorBidi" w:hAnsiTheme="majorBidi" w:cstheme="majorBidi"/>
+          <w:sz w:val="28"/>
+          <w:szCs w:val="28"/>
+        </w:rPr>
+      </w:pPr>
+    </w:p>
+    <w:p>
+      <w:pPr>
+        <w:jc w:val="both"/>
+        <w:rPr>
+          <w:rFonts w:asciiTheme="majorBidi" w:hAnsiTheme="majorBidi" w:cstheme="majorBidi"/>
+          <w:sz w:val="28"/>
+          <w:szCs w:val="28"/>
+        </w:rPr>
+      </w:pPr>
+    </w:p>
+    <w:p>
+      <w:pPr>
+        <w:jc w:val="both"/>
+        <w:rPr>
+          <w:rFonts w:asciiTheme="majorBidi" w:hAnsiTheme="majorBidi" w:cstheme="majorBidi"/>
+          <w:sz w:val="28"/>
+          <w:szCs w:val="28"/>
+        </w:rPr>
+      </w:pPr>
+    </w:p>
+    <w:p>
+      <w:pPr>
+        <w:jc w:val="both"/>
+        <w:rPr>
+          <w:rFonts w:asciiTheme="majorBidi" w:hAnsiTheme="majorBidi" w:cstheme="majorBidi"/>
+          <w:sz w:val="28"/>
+          <w:szCs w:val="28"/>
+        </w:rPr>
+      </w:pPr>
+    </w:p>
+    <w:p>
+      <w:pPr>
+        <w:rPr>
+          <w:rFonts w:asciiTheme="majorBidi" w:hAnsiTheme="majorBidi" w:cstheme="majorBidi"/>
+          <w:sz w:val="28"/>
+          <w:szCs w:val="28"/>
+        </w:rPr>
+      </w:pPr>
+      <w:r>
+        <w:rPr>
+          <w:rFonts w:asciiTheme="majorBidi" w:hAnsiTheme="majorBidi" w:cstheme="majorBidi"/>
+          <w:sz w:val="28"/>
+          <w:szCs w:val="28"/>
+        </w:rPr>
+        <w:br w:type="page"/>
+      </w:r>
     </w:p>
     <w:p>
       <w:pPr>
@@ -1533,6 +1655,118 @@
     </w:lvl>
   </w:abstractNum>
   <w:abstractNum w:abstractNumId="1" w15:restartNumberingAfterBreak="0">
+    <w:nsid w:val="2A065F38"/>
+    <w:multiLevelType w:val="hybridMultilevel"/>
+    <w:tmpl w:val="C8DEA60C"/>
+    <w:lvl w:ilvl="0" w:tplc="2C449710">
+      <w:numFmt w:val="bullet"/>
+      <w:lvlText w:val=""/>
+      <w:lvlJc w:val="left"/>
+      <w:pPr>
+        <w:ind w:left="720" w:hanging="360"/>
+      </w:pPr>
+      <w:rPr>
+        <w:rFonts w:ascii="Symbol" w:eastAsiaTheme="minorHAnsi" w:hAnsi="Symbol" w:cstheme="majorBidi" w:hint="default"/>
+      </w:rPr>
+    </w:lvl>
+    <w:lvl w:ilvl="1" w:tplc="10090003">
+      <w:start w:val="1"/>
+      <w:numFmt w:val="bullet"/>
+      <w:lvlText w:val="o"/>
+      <w:lvlJc w:val="left"/>
+      <w:pPr>
+        <w:ind w:left="1440" w:hanging="360"/>
+      </w:pPr>
+      <w:rPr>
+        <w:rFonts w:ascii="Courier New" w:hAnsi="Courier New" w:cs="Courier New" w:hint="default"/>
+      </w:rPr>
+    </w:lvl>
+    <w:lvl w:ilvl="2" w:tplc="10090005" w:tentative="1">
+      <w:start w:val="1"/>
+      <w:numFmt w:val="bullet"/>
+      <w:lvlText w:val=""/>
+      <w:lvlJc w:val="left"/>
+      <w:pPr>
+        <w:ind w:left="2160" w:hanging="360"/>
+      </w:pPr>
+      <w:rPr>
+        <w:rFonts w:ascii="Wingdings" w:hAnsi="Wingdings" w:hint="default"/>
+      </w:rPr>
+    </w:lvl>
+    <w:lvl w:ilvl="3" w:tplc="10090001" w:tentative="1">
+      <w:start w:val="1"/>
+      <w:numFmt w:val="bullet"/>
+      <w:lvlText w:val=""/>
+      <w:lvlJc w:val="left"/>
+      <w:pPr>
+        <w:ind w:left="2880" w:hanging="360"/>
+      </w:pPr>
+      <w:rPr>
+        <w:rFonts w:ascii="Symbol" w:hAnsi="Symbol" w:hint="default"/>
+      </w:rPr>
+    </w:lvl>
+    <w:lvl w:ilvl="4" w:tplc="10090003" w:tentative="1">
+      <w:start w:val="1"/>
+      <w:numFmt w:val="bullet"/>
+      <w:lvlText w:val="o"/>
+      <w:lvlJc w:val="left"/>
+      <w:pPr>
+        <w:ind w:left="3600" w:hanging="360"/>
+      </w:pPr>
+      <w:rPr>
+        <w:rFonts w:ascii="Courier New" w:hAnsi="Courier New" w:cs="Courier New" w:hint="default"/>
+      </w:rPr>
+    </w:lvl>
+    <w:lvl w:ilvl="5" w:tplc="10090005" w:tentative="1">
+      <w:start w:val="1"/>
+      <w:numFmt w:val="bullet"/>
+      <w:lvlText w:val=""/>
+      <w:lvlJc w:val="left"/>
+      <w:pPr>
+        <w:ind w:left="4320" w:hanging="360"/>
+      </w:pPr>
+      <w:rPr>
+        <w:rFonts w:ascii="Wingdings" w:hAnsi="Wingdings" w:hint="default"/>
+      </w:rPr>
+    </w:lvl>
+    <w:lvl w:ilvl="6" w:tplc="10090001" w:tentative="1">
+      <w:start w:val="1"/>
+      <w:numFmt w:val="bullet"/>
+      <w:lvlText w:val=""/>
+      <w:lvlJc w:val="left"/>
+      <w:pPr>
+        <w:ind w:left="5040" w:hanging="360"/>
+      </w:pPr>
+      <w:rPr>
+        <w:rFonts w:ascii="Symbol" w:hAnsi="Symbol" w:hint="default"/>
+      </w:rPr>
+    </w:lvl>
+    <w:lvl w:ilvl="7" w:tplc="10090003" w:tentative="1">
+      <w:start w:val="1"/>
+      <w:numFmt w:val="bullet"/>
+      <w:lvlText w:val="o"/>
+      <w:lvlJc w:val="left"/>
+      <w:pPr>
+        <w:ind w:left="5760" w:hanging="360"/>
+      </w:pPr>
+      <w:rPr>
+        <w:rFonts w:ascii="Courier New" w:hAnsi="Courier New" w:cs="Courier New" w:hint="default"/>
+      </w:rPr>
+    </w:lvl>
+    <w:lvl w:ilvl="8" w:tplc="10090005" w:tentative="1">
+      <w:start w:val="1"/>
+      <w:numFmt w:val="bullet"/>
+      <w:lvlText w:val=""/>
+      <w:lvlJc w:val="left"/>
+      <w:pPr>
+        <w:ind w:left="6480" w:hanging="360"/>
+      </w:pPr>
+      <w:rPr>
+        <w:rFonts w:ascii="Wingdings" w:hAnsi="Wingdings" w:hint="default"/>
+      </w:rPr>
+    </w:lvl>
+  </w:abstractNum>
+  <w:abstractNum w:abstractNumId="2" w15:restartNumberingAfterBreak="0">
     <w:nsid w:val="7D021C01"/>
     <w:multiLevelType w:val="hybridMultilevel"/>
     <w:tmpl w:val="49EEAABC"/>
@@ -1649,6 +1883,9 @@
     <w:abstractNumId w:val="0"/>
   </w:num>
   <w:num w:numId="2" w16cid:durableId="1192381739">
+    <w:abstractNumId w:val="2"/>
+  </w:num>
+  <w:num w:numId="3" w16cid:durableId="1998415051">
     <w:abstractNumId w:val="1"/>
   </w:num>
 </w:numbering>

</xml_diff>